<commit_message>
Ecran modif lva check
</commit_message>
<xml_diff>
--- a/ProjetDeStage/USES CASES DU PROJET DE GESTION DE SOUS.docx
+++ b/ProjetDeStage/USES CASES DU PROJET DE GESTION DE SOUS.docx
@@ -22,6 +22,13 @@
     </w:p>
     <w:sdt>
       <w:sdtPr>
+        <w:rPr>
+          <w:rFonts w:asciiTheme="minorHAnsi" w:eastAsiaTheme="minorHAnsi" w:hAnsiTheme="minorHAnsi" w:cstheme="minorBidi"/>
+          <w:color w:val="auto"/>
+          <w:sz w:val="22"/>
+          <w:szCs w:val="22"/>
+          <w:lang w:eastAsia="en-US"/>
+        </w:rPr>
         <w:id w:val="-81760644"/>
         <w:docPartObj>
           <w:docPartGallery w:val="Table of Contents"/>
@@ -30,13 +37,8 @@
       </w:sdtPr>
       <w:sdtEndPr>
         <w:rPr>
-          <w:rFonts w:asciiTheme="minorHAnsi" w:eastAsiaTheme="minorHAnsi" w:hAnsiTheme="minorHAnsi" w:cstheme="minorBidi"/>
           <w:b/>
           <w:bCs/>
-          <w:color w:val="auto"/>
-          <w:sz w:val="22"/>
-          <w:szCs w:val="22"/>
-          <w:lang w:eastAsia="en-US"/>
         </w:rPr>
       </w:sdtEndPr>
       <w:sdtContent>
@@ -107,7 +109,21 @@
                 <w:rStyle w:val="Lienhypertexte"/>
                 <w:noProof/>
               </w:rPr>
-              <w:t>Scenario de la use case «Choisir le répertoire de travail»</w:t>
+              <w:t xml:space="preserve">Scenario de la use case «Choisir le répertoire </w:t>
+            </w:r>
+            <w:r>
+              <w:rPr>
+                <w:rStyle w:val="Lienhypertexte"/>
+                <w:noProof/>
+              </w:rPr>
+              <w:t>d</w:t>
+            </w:r>
+            <w:r>
+              <w:rPr>
+                <w:rStyle w:val="Lienhypertexte"/>
+                <w:noProof/>
+              </w:rPr>
+              <w:t>e travail»</w:t>
             </w:r>
             <w:r>
               <w:rPr>
@@ -365,21 +381,7 @@
                 <w:rStyle w:val="Lienhypertexte"/>
                 <w:noProof/>
               </w:rPr>
-              <w:t>Scenario de la use case «Sélectionne</w:t>
-            </w:r>
-            <w:r>
-              <w:rPr>
-                <w:rStyle w:val="Lienhypertexte"/>
-                <w:noProof/>
-              </w:rPr>
-              <w:t>r</w:t>
-            </w:r>
-            <w:r>
-              <w:rPr>
-                <w:rStyle w:val="Lienhypertexte"/>
-                <w:noProof/>
-              </w:rPr>
-              <w:t xml:space="preserve"> un élément»</w:t>
+              <w:t>Scenario de la use case «Sélectionner un élément»</w:t>
             </w:r>
             <w:r>
               <w:rPr>
@@ -895,7 +897,21 @@
                 <w:rStyle w:val="Lienhypertexte"/>
                 <w:noProof/>
               </w:rPr>
-              <w:t>Scenario de la use case «Modifier une langue, version ou un acteur»</w:t>
+              <w:t>Scenario de la use case «Modifier une langue, vers</w:t>
+            </w:r>
+            <w:r>
+              <w:rPr>
+                <w:rStyle w:val="Lienhypertexte"/>
+                <w:noProof/>
+              </w:rPr>
+              <w:t>i</w:t>
+            </w:r>
+            <w:r>
+              <w:rPr>
+                <w:rStyle w:val="Lienhypertexte"/>
+                <w:noProof/>
+              </w:rPr>
+              <w:t>on ou un acteur»</w:t>
             </w:r>
             <w:r>
               <w:rPr>
@@ -2366,6 +2382,7 @@
           <w:b/>
         </w:rPr>
       </w:pPr>
+      <w:bookmarkStart w:id="2" w:name="_GoBack"/>
       <w:r>
         <w:rPr>
           <w:b/>
@@ -2375,7 +2392,10 @@
     </w:p>
     <w:p>
       <w:r>
-        <w:t>1A1 : L’utilisateur importe manuellement une vidéo ou une BDD</w:t>
+        <w:t>1A1 : L’utilisateur importe manuellement une vidéo</w:t>
+      </w:r>
+      <w:r>
+        <w:t xml:space="preserve"> ou une BDD dans le répertoire</w:t>
       </w:r>
       <w:r>
         <w:br/>
@@ -2386,6 +2406,7 @@
         <w:t>3 : Le système en analyse du répertoire détecte les vidéos ou les BDD et les charges dans leurs listes respectives.</w:t>
       </w:r>
     </w:p>
+    <w:bookmarkEnd w:id="2"/>
     <w:p>
       <w:r>
         <w:rPr>
@@ -2433,7 +2454,7 @@
           <w:numId w:val="4"/>
         </w:numPr>
       </w:pPr>
-      <w:bookmarkStart w:id="2" w:name="_Toc156291355"/>
+      <w:bookmarkStart w:id="3" w:name="_Toc156291355"/>
       <w:r>
         <w:lastRenderedPageBreak/>
         <w:t>Scenario de la use case «</w:t>
@@ -2447,7 +2468,7 @@
       <w:r>
         <w:t>»</w:t>
       </w:r>
-      <w:bookmarkEnd w:id="2"/>
+      <w:bookmarkEnd w:id="3"/>
       <w:r>
         <w:t> </w:t>
       </w:r>
@@ -2567,7 +2588,7 @@
           <w:sz w:val="24"/>
         </w:rPr>
       </w:pPr>
-      <w:bookmarkStart w:id="3" w:name="_Toc156291356"/>
+      <w:bookmarkStart w:id="4" w:name="_Toc156291356"/>
       <w:r>
         <w:lastRenderedPageBreak/>
         <w:t>Scenario de la use case «</w:t>
@@ -2593,7 +2614,7 @@
       <w:r>
         <w:t>»</w:t>
       </w:r>
-      <w:bookmarkEnd w:id="3"/>
+      <w:bookmarkEnd w:id="4"/>
       <w:r>
         <w:t> </w:t>
       </w:r>
@@ -2719,7 +2740,7 @@
           <w:sz w:val="24"/>
         </w:rPr>
       </w:pPr>
-      <w:bookmarkStart w:id="4" w:name="_Toc156291357"/>
+      <w:bookmarkStart w:id="5" w:name="_Toc156291357"/>
       <w:r>
         <w:lastRenderedPageBreak/>
         <w:t>Scenario de la use case «</w:t>
@@ -2733,7 +2754,7 @@
       <w:r>
         <w:t>»</w:t>
       </w:r>
-      <w:bookmarkEnd w:id="4"/>
+      <w:bookmarkEnd w:id="5"/>
       <w:r>
         <w:t> </w:t>
       </w:r>
@@ -2874,7 +2895,7 @@
           <w:sz w:val="24"/>
         </w:rPr>
       </w:pPr>
-      <w:bookmarkStart w:id="5" w:name="_Toc156291358"/>
+      <w:bookmarkStart w:id="6" w:name="_Toc156291358"/>
       <w:r>
         <w:lastRenderedPageBreak/>
         <w:t>Scenario de la use case «</w:t>
@@ -2888,7 +2909,7 @@
       <w:r>
         <w:t>»</w:t>
       </w:r>
-      <w:bookmarkEnd w:id="5"/>
+      <w:bookmarkEnd w:id="6"/>
       <w:r>
         <w:t> </w:t>
       </w:r>
@@ -3000,8 +3021,6 @@
       <w:r>
         <w:br/>
       </w:r>
-      <w:bookmarkStart w:id="6" w:name="_GoBack"/>
-      <w:bookmarkEnd w:id="6"/>
     </w:p>
     <w:p>
       <w:r>
@@ -3520,7 +3539,78 @@
     </w:p>
     <w:p>
       <w:r>
-        <w:t xml:space="preserve">3E1 : Une autre version de sous-titre a déjà ce nom </w:t>
+        <w:t>3A</w:t>
+      </w:r>
+      <w:r>
+        <w:t>1 : Un</w:t>
+      </w:r>
+      <w:r>
+        <w:t xml:space="preserve"> autre </w:t>
+      </w:r>
+      <w:r>
+        <w:t>Acteur à</w:t>
+      </w:r>
+      <w:r>
+        <w:t xml:space="preserve"> ce nom </w:t>
+      </w:r>
+      <w:r>
+        <w:br/>
+        <w:t xml:space="preserve">(Ce scenario n’agit </w:t>
+      </w:r>
+      <w:r>
+        <w:t>que s</w:t>
+      </w:r>
+      <w:r>
+        <w:t>ur l’acteur car</w:t>
+      </w:r>
+      <w:proofErr w:type="gramStart"/>
+      <w:r>
+        <w:t>)</w:t>
+      </w:r>
+      <w:proofErr w:type="gramEnd"/>
+      <w:r>
+        <w:br/>
+        <w:t>1 : L’utilisateur appuie  sur le bouton « Modifier »</w:t>
+      </w:r>
+      <w:r>
+        <w:br/>
+        <w:t xml:space="preserve">2 : Le système informe l’utilisateur que le nom de </w:t>
+      </w:r>
+      <w:r>
+        <w:t>l’acteur</w:t>
+      </w:r>
+      <w:r>
+        <w:t xml:space="preserve"> </w:t>
+      </w:r>
+      <w:r>
+        <w:t>existe déjà et l’invite à choisir un c</w:t>
+      </w:r>
+      <w:r>
+        <w:t>ode couleur différent pour le différencier</w:t>
+      </w:r>
+    </w:p>
+    <w:p>
+      <w:pPr>
+        <w:rPr>
+          <w:b/>
+        </w:rPr>
+      </w:pPr>
+      <w:r>
+        <w:rPr>
+          <w:b/>
+        </w:rPr>
+        <w:t>Scenario Exceptionnel :</w:t>
+      </w:r>
+    </w:p>
+    <w:p>
+      <w:r>
+        <w:t>3E1 : Une autre version</w:t>
+      </w:r>
+      <w:r>
+        <w:t xml:space="preserve"> ou langue</w:t>
+      </w:r>
+      <w:r>
+        <w:t xml:space="preserve"> de sous-titre a déjà ce nom </w:t>
       </w:r>
       <w:r>
         <w:br/>
@@ -3539,7 +3629,11 @@
         <w:br/>
         <w:t>2 : Le système informe l’utilisateur que le nom de langue ou version est déjà pris et l’invite à en entrer un autre ou à utiliser celui déjà existant</w:t>
       </w:r>
-    </w:p>
+      <w:r>
+        <w:t>.</w:t>
+      </w:r>
+    </w:p>
+    <w:p/>
     <w:p>
       <w:r>
         <w:br w:type="page"/>
@@ -4303,11 +4397,9 @@
         <w:br/>
         <w:t xml:space="preserve">-Au moins un sous-titre actif </w:t>
       </w:r>
-      <w:proofErr w:type="spellStart"/>
-      <w:r>
-        <w:t>à</w:t>
-      </w:r>
-      <w:proofErr w:type="spellEnd"/>
+      <w:r>
+        <w:t>a</w:t>
+      </w:r>
       <w:r>
         <w:t xml:space="preserve"> été modifié</w:t>
       </w:r>
@@ -4340,7 +4432,19 @@
       </w:r>
       <w:r>
         <w:br/>
-        <w:t>3 : Le système met à jour le sous-titre dans la BDD et la vue</w:t>
+        <w:t>3 : Le système met à jour le</w:t>
+      </w:r>
+      <w:r>
+        <w:t>(s)</w:t>
+      </w:r>
+      <w:r>
+        <w:t xml:space="preserve"> sous-titre</w:t>
+      </w:r>
+      <w:r>
+        <w:t>(s)</w:t>
+      </w:r>
+      <w:r>
+        <w:t xml:space="preserve"> dans la BDD et la vue</w:t>
       </w:r>
     </w:p>
     <w:p>
@@ -4362,17 +4466,10 @@
       </w:r>
       <w:r>
         <w:br/>
-        <w:t xml:space="preserve">1 : L’utilisateur modifie au besoin, la langue, la version, les times code, le texte, le z-index ou l’acteur et appuie sur « Modifier » et devra cliquer sur les check box  pour confirmer les champs </w:t>
-      </w:r>
-      <w:proofErr w:type="spellStart"/>
-      <w:proofErr w:type="gramStart"/>
-      <w:r>
-        <w:t>a</w:t>
-      </w:r>
-      <w:proofErr w:type="spellEnd"/>
-      <w:proofErr w:type="gramEnd"/>
-      <w:r>
-        <w:t xml:space="preserve"> modifier</w:t>
+        <w:t>1 : L’utilisateur modifie au besoin, la langue, la version, les times code, l</w:t>
+      </w:r>
+      <w:r>
+        <w:t>e texte, le z-index ou l’acteur mais les champs vide ne seront pas modifié</w:t>
       </w:r>
       <w:r>
         <w:br/>
@@ -4394,15 +4491,31 @@
     </w:p>
     <w:p>
       <w:r>
-        <w:t xml:space="preserve">2E1 : Les donnée ne sont pas conforme (ex : time code hors de la plage de la vidéo ou time code début&gt; </w:t>
-      </w:r>
-      <w:proofErr w:type="spellStart"/>
-      <w:r>
-        <w:t>timecode</w:t>
-      </w:r>
-      <w:proofErr w:type="spellEnd"/>
-      <w:r>
-        <w:t xml:space="preserve"> fin) </w:t>
+        <w:t>2E1 : Les donnée</w:t>
+      </w:r>
+      <w:r>
+        <w:t>s</w:t>
+      </w:r>
+      <w:r>
+        <w:t xml:space="preserve"> ne sont pas conforme (ex : time code hors </w:t>
+      </w:r>
+      <w:r>
+        <w:t>de la plage de la vidéo ou time-</w:t>
+      </w:r>
+      <w:r>
+        <w:t>code début</w:t>
+      </w:r>
+      <w:r>
+        <w:t xml:space="preserve"> </w:t>
+      </w:r>
+      <w:r>
+        <w:t>&gt; time</w:t>
+      </w:r>
+      <w:r>
+        <w:t>-</w:t>
+      </w:r>
+      <w:r>
+        <w:t xml:space="preserve">code fin) </w:t>
       </w:r>
       <w:r>
         <w:br/>
@@ -6015,6 +6128,7 @@
   <w:style w:type="paragraph" w:default="1" w:styleId="Normal">
     <w:name w:val="Normal"/>
     <w:qFormat/>
+    <w:rsid w:val="00922AAB"/>
   </w:style>
   <w:style w:type="paragraph" w:styleId="Titre1">
     <w:name w:val="heading 1"/>
@@ -6750,7 +6864,7 @@
 </file>
 
 <file path=customXml/itemProps1.xml><?xml version="1.0" encoding="utf-8"?>
-<ds:datastoreItem xmlns:ds="http://schemas.openxmlformats.org/officeDocument/2006/customXml" ds:itemID="{1CF65A98-2CE1-4E1E-98A0-0B50D1F0DE75}">
+<ds:datastoreItem xmlns:ds="http://schemas.openxmlformats.org/officeDocument/2006/customXml" ds:itemID="{FBFDF2BD-70F2-4032-9697-2FE847AFA707}">
   <ds:schemaRefs>
     <ds:schemaRef ds:uri="http://schemas.openxmlformats.org/officeDocument/2006/bibliography"/>
   </ds:schemaRefs>

</xml_diff>